<commit_message>
Modify description of metric to evaluate models
</commit_message>
<xml_diff>
--- a/Handins/Data_Science_Progress_Report.docx
+++ b/Handins/Data_Science_Progress_Report.docx
@@ -11,8 +11,6 @@
           <w:szCs w:val="52"/>
         </w:rPr>
       </w:pPr>
-      <w:bookmarkStart w:id="0" w:name="_GoBack"/>
-      <w:bookmarkEnd w:id="0"/>
       <w:r>
         <w:rPr>
           <w:color w:val="4472C4" w:themeColor="accent1"/>
@@ -1097,19 +1095,61 @@
         <w:rPr>
           <w:lang w:eastAsia="zh-CN"/>
         </w:rPr>
-        <w:t>ratio of 8:2. The model will be evaluated with R-square</w:t>
-      </w:r>
-      <w:r>
-        <w:rPr>
-          <w:lang w:eastAsia="zh-CN"/>
-        </w:rPr>
-        <w:t xml:space="preserve"> and</w:t>
-      </w:r>
-      <w:r>
-        <w:rPr>
-          <w:lang w:eastAsia="zh-CN"/>
-        </w:rPr>
-        <w:t xml:space="preserve"> F1 score</w:t>
+        <w:t>ratio of 8:2. The model will be evaluated</w:t>
+      </w:r>
+      <w:r>
+        <w:rPr>
+          <w:lang w:eastAsia="zh-CN"/>
+        </w:rPr>
+        <w:t xml:space="preserve"> </w:t>
+      </w:r>
+      <w:r>
+        <w:rPr>
+          <w:lang w:eastAsia="zh-CN"/>
+        </w:rPr>
+        <w:t>with F1 score</w:t>
+      </w:r>
+      <w:r>
+        <w:rPr>
+          <w:lang w:eastAsia="zh-CN"/>
+        </w:rPr>
+        <w:t xml:space="preserve"> and/or AUC ROC score (Area Under Curve of R</w:t>
+      </w:r>
+      <w:r>
+        <w:rPr>
+          <w:lang w:eastAsia="zh-CN"/>
+        </w:rPr>
+        <w:t xml:space="preserve">eceiver </w:t>
+      </w:r>
+      <w:r>
+        <w:rPr>
+          <w:lang w:eastAsia="zh-CN"/>
+        </w:rPr>
+        <w:t>O</w:t>
+      </w:r>
+      <w:r>
+        <w:rPr>
+          <w:lang w:eastAsia="zh-CN"/>
+        </w:rPr>
+        <w:t xml:space="preserve">perating </w:t>
+      </w:r>
+      <w:r>
+        <w:rPr>
+          <w:lang w:eastAsia="zh-CN"/>
+        </w:rPr>
+        <w:t>C</w:t>
+      </w:r>
+      <w:r>
+        <w:rPr>
+          <w:lang w:eastAsia="zh-CN"/>
+        </w:rPr>
+        <w:t>haracteristic</w:t>
+      </w:r>
+      <w:r>
+        <w:rPr>
+          <w:lang w:eastAsia="zh-CN"/>
+        </w:rPr>
+        <w:t>)</w:t>
       </w:r>
       <w:r>
         <w:rPr>
@@ -1121,8 +1161,10 @@
         <w:rPr>
           <w:lang w:eastAsia="zh-CN"/>
         </w:rPr>
-        <w:t>useful</w:t>
-      </w:r>
+        <w:t>good</w:t>
+      </w:r>
+      <w:bookmarkStart w:id="0" w:name="_GoBack"/>
+      <w:bookmarkEnd w:id="0"/>
       <w:r>
         <w:rPr>
           <w:lang w:eastAsia="zh-CN"/>
@@ -1598,7 +1640,6 @@
         </w:rPr>
         <w:t xml:space="preserve">grid search. Find the model with hyperparameters that give the best evaluation metrics and use the model as </w:t>
       </w:r>
-      <w:proofErr w:type="gramStart"/>
       <w:r>
         <w:rPr>
           <w:lang w:eastAsia="zh-CN"/>
@@ -1609,14 +1650,7 @@
         <w:rPr>
           <w:lang w:eastAsia="zh-CN"/>
         </w:rPr>
-        <w:t>final result</w:t>
-      </w:r>
-      <w:proofErr w:type="gramEnd"/>
-      <w:r>
-        <w:rPr>
-          <w:lang w:eastAsia="zh-CN"/>
-        </w:rPr>
-        <w:t>.</w:t>
+        <w:t>final result.</w:t>
       </w:r>
     </w:p>
     <w:p>
@@ -1665,15 +1699,7 @@
         <w:t>Behavior Predictor</w:t>
       </w:r>
       <w:r>
-        <w:t xml:space="preserve"> from PricewaterhouseCoopers </w:t>
-      </w:r>
-      <w:proofErr w:type="spellStart"/>
-      <w:r>
-        <w:t>DoubleJump</w:t>
-      </w:r>
-      <w:proofErr w:type="spellEnd"/>
-      <w:r>
-        <w:t xml:space="preserve"> Health.</w:t>
+        <w:t xml:space="preserve"> from PricewaterhouseCoopers DoubleJump Health.</w:t>
       </w:r>
     </w:p>
     <w:p>

</xml_diff>